<commit_message>
Update(P_Bulle_Dev-Specifications) remplir avec les données du projet
[10] [DONE]
J'ai rempli le CdC pour qu'il corresponde au projet en indiquant sa durée, le chef de projet etc...
</commit_message>
<xml_diff>
--- a/P_Bulle_Dev-Specifications.docx
+++ b/P_Bulle_Dev-Specifications.docx
@@ -90,6 +90,12 @@
               </w:rPr>
               <w:tab/>
             </w:r>
+            <w:r>
+              <w:rPr>
+                <w:rFonts w:ascii="Century Gothic" w:hAnsi="Century Gothic"/>
+              </w:rPr>
+              <w:t>Piguet</w:t>
+            </w:r>
           </w:p>
         </w:tc>
         <w:tc>
@@ -111,6 +117,12 @@
                 <w:rFonts w:ascii="Century Gothic" w:hAnsi="Century Gothic"/>
               </w:rPr>
               <w:t>Prénom :</w:t>
+            </w:r>
+            <w:r>
+              <w:rPr>
+                <w:rFonts w:ascii="Century Gothic" w:hAnsi="Century Gothic"/>
+              </w:rPr>
+              <w:t xml:space="preserve"> Antoine</w:t>
             </w:r>
           </w:p>
         </w:tc>
@@ -167,12 +179,14 @@
               </w:rPr>
               <w:t xml:space="preserve">/  </w:t>
             </w:r>
+            <w:proofErr w:type="spellStart"/>
             <w:r>
               <w:rPr>
                 <w:rFonts w:ascii="Century Gothic" w:hAnsi="Century Gothic"/>
               </w:rPr>
-              <w:t>VENNES</w:t>
+              <w:t>Sébeillon</w:t>
             </w:r>
+            <w:proofErr w:type="spellEnd"/>
             <w:proofErr w:type="gramEnd"/>
             <w:r>
               <w:rPr>
@@ -252,6 +266,12 @@
               </w:rPr>
               <w:tab/>
             </w:r>
+            <w:r>
+              <w:rPr>
+                <w:rFonts w:ascii="Century Gothic" w:hAnsi="Century Gothic"/>
+              </w:rPr>
+              <w:t>Carrel</w:t>
+            </w:r>
           </w:p>
         </w:tc>
         <w:tc>
@@ -306,7 +326,7 @@
                 <w:rFonts w:ascii="Century Gothic" w:hAnsi="Century Gothic"/>
                 <w:b w:val="0"/>
               </w:rPr>
-              <w:t>-</w:t>
+              <w:t>xAVIER</w:t>
             </w:r>
           </w:p>
         </w:tc>
@@ -350,13 +370,25 @@
               <w:rPr>
                 <w:rFonts w:ascii="Century Gothic" w:hAnsi="Century Gothic"/>
               </w:rPr>
-              <w:t xml:space="preserve">Du lundi </w:t>
+              <w:t xml:space="preserve">Du </w:t>
             </w:r>
             <w:r>
               <w:rPr>
                 <w:rFonts w:ascii="Century Gothic" w:hAnsi="Century Gothic"/>
               </w:rPr>
-              <w:t>xx</w:t>
+              <w:t>vendredi</w:t>
+            </w:r>
+            <w:r>
+              <w:rPr>
+                <w:rFonts w:ascii="Century Gothic" w:hAnsi="Century Gothic"/>
+              </w:rPr>
+              <w:t xml:space="preserve"> </w:t>
+            </w:r>
+            <w:r>
+              <w:rPr>
+                <w:rFonts w:ascii="Century Gothic" w:hAnsi="Century Gothic"/>
+              </w:rPr>
+              <w:t>08</w:t>
             </w:r>
             <w:r>
               <w:rPr>
@@ -368,7 +400,7 @@
               <w:rPr>
                 <w:rFonts w:ascii="Century Gothic" w:hAnsi="Century Gothic"/>
               </w:rPr>
-              <w:t>xx</w:t>
+              <w:t>11</w:t>
             </w:r>
             <w:r>
               <w:rPr>
@@ -380,7 +412,7 @@
               <w:rPr>
                 <w:rFonts w:ascii="Century Gothic" w:hAnsi="Century Gothic"/>
               </w:rPr>
-              <w:t>x</w:t>
+              <w:t>4</w:t>
             </w:r>
             <w:r>
               <w:rPr>
@@ -392,7 +424,7 @@
               <w:rPr>
                 <w:rFonts w:ascii="Century Gothic" w:hAnsi="Century Gothic"/>
               </w:rPr>
-              <w:t>xx</w:t>
+              <w:t>10</w:t>
             </w:r>
             <w:r>
               <w:rPr>
@@ -404,7 +436,7 @@
               <w:rPr>
                 <w:rFonts w:ascii="Century Gothic" w:hAnsi="Century Gothic"/>
               </w:rPr>
-              <w:t>xx</w:t>
+              <w:t>01</w:t>
             </w:r>
             <w:r>
               <w:rPr>
@@ -416,7 +448,13 @@
               <w:rPr>
                 <w:rFonts w:ascii="Century Gothic" w:hAnsi="Century Gothic"/>
               </w:rPr>
-              <w:t>2x</w:t>
+              <w:t>2</w:t>
+            </w:r>
+            <w:r>
+              <w:rPr>
+                <w:rFonts w:ascii="Century Gothic" w:hAnsi="Century Gothic"/>
+              </w:rPr>
+              <w:t>5</w:t>
             </w:r>
           </w:p>
         </w:tc>
@@ -463,14 +501,12 @@
                 <w:rFonts w:ascii="Century Gothic" w:hAnsi="Century Gothic"/>
               </w:rPr>
             </w:pPr>
-            <w:proofErr w:type="gramStart"/>
             <w:r>
               <w:rPr>
                 <w:rFonts w:ascii="Century Gothic" w:hAnsi="Century Gothic"/>
               </w:rPr>
-              <w:t>x</w:t>
+              <w:t>5</w:t>
             </w:r>
-            <w:proofErr w:type="gramEnd"/>
             <w:r>
               <w:rPr>
                 <w:rFonts w:ascii="Century Gothic" w:hAnsi="Century Gothic"/>
@@ -481,7 +517,13 @@
               <w:rPr>
                 <w:rFonts w:ascii="Century Gothic" w:hAnsi="Century Gothic"/>
               </w:rPr>
-              <w:t xml:space="preserve"> par semaine, x</w:t>
+              <w:t xml:space="preserve"> par semaine, </w:t>
+            </w:r>
+            <w:r>
+              <w:rPr>
+                <w:rFonts w:ascii="Century Gothic" w:hAnsi="Century Gothic"/>
+              </w:rPr>
+              <w:t>8</w:t>
             </w:r>
             <w:r>
               <w:rPr>
@@ -544,14 +586,12 @@
                 <w:rFonts w:ascii="Century Gothic" w:hAnsi="Century Gothic"/>
               </w:rPr>
             </w:pPr>
-            <w:proofErr w:type="gramStart"/>
             <w:r>
               <w:rPr>
                 <w:rFonts w:ascii="Century Gothic" w:hAnsi="Century Gothic"/>
               </w:rPr>
-              <w:t>x</w:t>
+              <w:t>40</w:t>
             </w:r>
-            <w:proofErr w:type="gramEnd"/>
             <w:r>
               <w:rPr>
                 <w:rFonts w:ascii="Century Gothic" w:hAnsi="Century Gothic"/>
@@ -615,6 +655,12 @@
                 <w:rFonts w:ascii="Century Gothic" w:hAnsi="Century Gothic"/>
               </w:rPr>
             </w:pPr>
+            <w:r>
+              <w:rPr>
+                <w:rFonts w:ascii="Century Gothic" w:hAnsi="Century Gothic"/>
+              </w:rPr>
+              <w:t>40 périodes</w:t>
+            </w:r>
           </w:p>
         </w:tc>
       </w:tr>
@@ -4560,7 +4606,7 @@
               <w:sz w:val="16"/>
               <w:szCs w:val="16"/>
             </w:rPr>
-            <w:t>30.10.2024</w:t>
+            <w:t>08.11.2024</w:t>
           </w:r>
           <w:r>
             <w:rPr>
@@ -5229,7 +5275,7 @@
         <w:snapToGrid w:val="0"/>
         <w:sz w:val="12"/>
       </w:rPr>
-      <w:t>30/10/2024</w:t>
+      <w:t>08/11/2024</w:t>
     </w:r>
     <w:r>
       <w:rPr>
@@ -5270,6 +5316,15 @@
         <w:sz w:val="12"/>
       </w:rPr>
       <w:fldChar w:fldCharType="separate"/>
+    </w:r>
+    <w:r>
+      <w:rPr>
+        <w:rFonts w:cs="Arial"/>
+        <w:noProof/>
+        <w:snapToGrid w:val="0"/>
+        <w:sz w:val="12"/>
+      </w:rPr>
+      <w:t>13:34</w:t>
     </w:r>
     <w:r>
       <w:rPr>
@@ -10142,20 +10197,20 @@
 </file>
 
 <file path=customXml/item2.xml><?xml version="1.0" encoding="utf-8"?>
+<p:properties xmlns:p="http://schemas.microsoft.com/office/2006/metadata/properties" xmlns:xsi="http://www.w3.org/2001/XMLSchema-instance" xmlns:pc="http://schemas.microsoft.com/office/infopath/2007/PartnerControls">
+  <documentManagement>
+    <_activity xmlns="5050927d-c905-4765-a2b8-2c4fb84ebfbe" xsi:nil="true"/>
+  </documentManagement>
+</p:properties>
+</file>
+
+<file path=customXml/item3.xml><?xml version="1.0" encoding="utf-8"?>
 <?mso-contentType ?>
 <FormTemplates xmlns="http://schemas.microsoft.com/sharepoint/v3/contenttype/forms">
   <Display>DocumentLibraryForm</Display>
   <Edit>DocumentLibraryForm</Edit>
   <New>DocumentLibraryForm</New>
 </FormTemplates>
-</file>
-
-<file path=customXml/item3.xml><?xml version="1.0" encoding="utf-8"?>
-<p:properties xmlns:p="http://schemas.microsoft.com/office/2006/metadata/properties" xmlns:xsi="http://www.w3.org/2001/XMLSchema-instance" xmlns:pc="http://schemas.microsoft.com/office/infopath/2007/PartnerControls">
-  <documentManagement>
-    <_activity xmlns="5050927d-c905-4765-a2b8-2c4fb84ebfbe" xsi:nil="true"/>
-  </documentManagement>
-</p:properties>
 </file>
 
 <file path=customXml/itemProps1.xml><?xml version="1.0" encoding="utf-8"?>
@@ -10178,14 +10233,6 @@
 </file>
 
 <file path=customXml/itemProps2.xml><?xml version="1.0" encoding="utf-8"?>
-<ds:datastoreItem xmlns:ds="http://schemas.openxmlformats.org/officeDocument/2006/customXml" ds:itemID="{649F966D-34B2-4A24-8ABC-37FCF87BB969}">
-  <ds:schemaRefs>
-    <ds:schemaRef ds:uri="http://schemas.microsoft.com/sharepoint/v3/contenttype/forms"/>
-  </ds:schemaRefs>
-</ds:datastoreItem>
-</file>
-
-<file path=customXml/itemProps3.xml><?xml version="1.0" encoding="utf-8"?>
 <ds:datastoreItem xmlns:ds="http://schemas.openxmlformats.org/officeDocument/2006/customXml" ds:itemID="{1FEC9E11-7618-49B0-B2CE-A821B0FF7151}">
   <ds:schemaRefs>
     <ds:schemaRef ds:uri="http://schemas.microsoft.com/office/2006/metadata/properties"/>
@@ -10193,4 +10240,12 @@
     <ds:schemaRef ds:uri="5050927d-c905-4765-a2b8-2c4fb84ebfbe"/>
   </ds:schemaRefs>
 </ds:datastoreItem>
+</file>
+
+<file path=customXml/itemProps3.xml><?xml version="1.0" encoding="utf-8"?>
+<ds:datastoreItem xmlns:ds="http://schemas.openxmlformats.org/officeDocument/2006/customXml" ds:itemID="{649F966D-34B2-4A24-8ABC-37FCF87BB969}">
+  <ds:schemaRefs>
+    <ds:schemaRef ds:uri="http://schemas.microsoft.com/sharepoint/v3/contenttype/forms"/>
+  </ds:schemaRefs>
+</ds:datastoreItem>
 </file>
</xml_diff>